<commit_message>
update feat: pengurangan saldo cuti, file laporan
</commit_message>
<xml_diff>
--- a/public/templates/laporan_cuti_melahirkan.docx
+++ b/public/templates/laporan_cuti_melahirkan.docx
@@ -63,7 +63,7 @@
           </mc:Choice>
           <mc:Fallback>
             <w:pict>
-              <v:line w14:anchorId="4450B6D9" id="Line 2" o:spid="_x0000_s1026" style="position:absolute;z-index:2;visibility:visible;mso-wrap-style:square;mso-wrap-distance-left:0;mso-wrap-distance-top:0;mso-wrap-distance-right:0;mso-wrap-distance-bottom:0;mso-position-horizontal:absolute;mso-position-horizontal-relative:text;mso-position-vertical:absolute;mso-position-vertical-relative:text" from="-46.05pt,85.8pt" to="491.8pt,85.9pt" o:gfxdata="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" strokeweight="1.41mm"/>
+              <v:line w14:anchorId="072EE944" id="Line 2" o:spid="_x0000_s1026" style="position:absolute;z-index:2;visibility:visible;mso-wrap-style:square;mso-wrap-distance-left:0;mso-wrap-distance-top:0;mso-wrap-distance-right:0;mso-wrap-distance-bottom:0;mso-position-horizontal:absolute;mso-position-horizontal-relative:text;mso-position-vertical:absolute;mso-position-vertical-relative:text" from="-46.05pt,85.8pt" to="491.8pt,85.9pt" o:gfxdata="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" strokeweight="1.41mm"/>
             </w:pict>
           </mc:Fallback>
         </mc:AlternateContent>
@@ -635,13 +635,7 @@
         <w:rPr>
           <w:rFonts w:ascii="Arial Narrow" w:hAnsi="Arial Narrow"/>
         </w:rPr>
-        <w:t>Yang bertanda tangan dibawah ini</w:t>
-      </w:r>
-      <w:r>
-        <w:rPr>
-          <w:rFonts w:ascii="Arial Narrow" w:hAnsi="Arial Narrow"/>
-        </w:rPr>
-        <w:t xml:space="preserve"> :</w:t>
+        <w:t>Yang bertanda tangan dibawah ini :</w:t>
       </w:r>
     </w:p>
     <w:p>
@@ -1732,13 +1726,19 @@
                           </w:p>
                           <w:p>
                             <w:pPr>
-                              <w:spacing w:line="360" w:lineRule="auto"/>
                               <w:jc w:val="center"/>
                               <w:rPr>
-                                <w:sz w:val="20"/>
-                                <w:szCs w:val="20"/>
+                                <w:b/>
+                                <w:bCs/>
                               </w:rPr>
                             </w:pPr>
+                            <w:r>
+                              <w:rPr>
+                                <w:b/>
+                                <w:bCs/>
+                              </w:rPr>
+                              <w:t>Konfirmasi</w:t>
+                            </w:r>
                           </w:p>
                         </w:txbxContent>
                       </wps:txbx>
@@ -1797,13 +1797,19 @@
                     </w:p>
                     <w:p>
                       <w:pPr>
-                        <w:spacing w:line="360" w:lineRule="auto"/>
                         <w:jc w:val="center"/>
                         <w:rPr>
-                          <w:sz w:val="20"/>
-                          <w:szCs w:val="20"/>
+                          <w:b/>
+                          <w:bCs/>
                         </w:rPr>
                       </w:pPr>
+                      <w:r>
+                        <w:rPr>
+                          <w:b/>
+                          <w:bCs/>
+                        </w:rPr>
+                        <w:t>Konfirmasi</w:t>
+                      </w:r>
                     </w:p>
                   </w:txbxContent>
                 </v:textbox>
@@ -1917,7 +1923,14 @@
                                 <w:b/>
                                 <w:u w:val="thick"/>
                               </w:rPr>
-                              <w:t>${nama_kepalaSekolah)</w:t>
+                              <w:t>${nama_kepalaSekolah</w:t>
+                            </w:r>
+                            <w:r>
+                              <w:rPr>
+                                <w:b/>
+                                <w:u w:val="thick"/>
+                              </w:rPr>
+                              <w:t>}</w:t>
                             </w:r>
                           </w:p>
                         </w:txbxContent>
@@ -2007,7 +2020,14 @@
                           <w:b/>
                           <w:u w:val="thick"/>
                         </w:rPr>
-                        <w:t>${nama_kepalaSekolah)</w:t>
+                        <w:t>${nama_kepalaSekolah</w:t>
+                      </w:r>
+                      <w:r>
+                        <w:rPr>
+                          <w:b/>
+                          <w:u w:val="thick"/>
+                        </w:rPr>
+                        <w:t>}</w:t>
                       </w:r>
                     </w:p>
                   </w:txbxContent>
@@ -2093,10 +2113,31 @@
                             <w:pPr>
                               <w:jc w:val="center"/>
                               <w:rPr>
-                                <w:sz w:val="20"/>
-                                <w:szCs w:val="20"/>
+                                <w:b/>
+                                <w:bCs/>
                               </w:rPr>
                             </w:pPr>
+                            <w:r>
+                              <w:rPr>
+                                <w:b/>
+                                <w:bCs/>
+                              </w:rPr>
+                              <w:t>${</w:t>
+                            </w:r>
+                            <w:r>
+                              <w:rPr>
+                                <w:b/>
+                                <w:bCs/>
+                              </w:rPr>
+                              <w:t>status_cuti</w:t>
+                            </w:r>
+                            <w:r>
+                              <w:rPr>
+                                <w:b/>
+                                <w:bCs/>
+                              </w:rPr>
+                              <w:t>}</w:t>
+                            </w:r>
                           </w:p>
                         </w:txbxContent>
                       </wps:txbx>
@@ -2143,10 +2184,31 @@
                       <w:pPr>
                         <w:jc w:val="center"/>
                         <w:rPr>
-                          <w:sz w:val="20"/>
-                          <w:szCs w:val="20"/>
+                          <w:b/>
+                          <w:bCs/>
                         </w:rPr>
                       </w:pPr>
+                      <w:r>
+                        <w:rPr>
+                          <w:b/>
+                          <w:bCs/>
+                        </w:rPr>
+                        <w:t>${</w:t>
+                      </w:r>
+                      <w:r>
+                        <w:rPr>
+                          <w:b/>
+                          <w:bCs/>
+                        </w:rPr>
+                        <w:t>status_cuti</w:t>
+                      </w:r>
+                      <w:r>
+                        <w:rPr>
+                          <w:b/>
+                          <w:bCs/>
+                        </w:rPr>
+                        <w:t>}</w:t>
+                      </w:r>
                     </w:p>
                   </w:txbxContent>
                 </v:textbox>
@@ -2928,7 +2990,7 @@
   <w:style w:type="paragraph" w:default="1" w:styleId="Normal">
     <w:name w:val="Normal"/>
     <w:qFormat/>
-    <w:rsid w:val="002B4A83"/>
+    <w:rsid w:val="00720B90"/>
     <w:rPr>
       <w:rFonts w:ascii="Times New Roman" w:eastAsia="Times New Roman" w:hAnsi="Times New Roman" w:cs="Times New Roman"/>
       <w:sz w:val="24"/>

</xml_diff>

<commit_message>
menambahkan ttd kepsek didalam laporan
</commit_message>
<xml_diff>
--- a/public/templates/laporan_cuti_melahirkan.docx
+++ b/public/templates/laporan_cuti_melahirkan.docx
@@ -1,6 +1,6 @@
 
 <file path=word/document.xml><?xml version="1.0" encoding="utf-8"?>
-<w:document xmlns:wpc="http://schemas.microsoft.com/office/word/2010/wordprocessingCanvas" xmlns:cx="http://schemas.microsoft.com/office/drawing/2014/chartex" xmlns:cx1="http://schemas.microsoft.com/office/drawing/2015/9/8/chartex" xmlns:cx2="http://schemas.microsoft.com/office/drawing/2015/10/21/chartex" xmlns:cx3="http://schemas.microsoft.com/office/drawing/2016/5/9/chartex" xmlns:cx4="http://schemas.microsoft.com/office/drawing/2016/5/10/chartex" xmlns:cx5="http://schemas.microsoft.com/office/drawing/2016/5/11/chartex" xmlns:cx6="http://schemas.microsoft.com/office/drawing/2016/5/12/chartex" xmlns:cx7="http://schemas.microsoft.com/office/drawing/2016/5/13/chartex" xmlns:cx8="http://schemas.microsoft.com/office/drawing/2016/5/14/chartex" xmlns:mc="http://schemas.openxmlformats.org/markup-compatibility/2006" xmlns:aink="http://schemas.microsoft.com/office/drawing/2016/ink" xmlns:am3d="http://schemas.microsoft.com/office/drawing/2017/model3d" xmlns:o="urn:schemas-microsoft-com:office:office" xmlns:oel="http://schemas.microsoft.com/office/2019/extlst" xmlns:r="http://schemas.openxmlformats.org/officeDocument/2006/relationships" xmlns:m="http://schemas.openxmlformats.org/officeDocument/2006/math" xmlns:v="urn:schemas-microsoft-com:vml" xmlns:wp14="http://schemas.microsoft.com/office/word/2010/wordprocessingDrawing" xmlns:wp="http://schemas.openxmlformats.org/drawingml/2006/wordprocessingDrawing" xmlns:w10="urn:schemas-microsoft-com:office:word" xmlns:w="http://schemas.openxmlformats.org/wordprocessingml/2006/main" xmlns:w14="http://schemas.microsoft.com/office/word/2010/wordml" xmlns:w15="http://schemas.microsoft.com/office/word/2012/wordml" xmlns:w16cex="http://schemas.microsoft.com/office/word/2018/wordml/cex" xmlns:w16cid="http://schemas.microsoft.com/office/word/2016/wordml/cid" xmlns:w16="http://schemas.microsoft.com/office/word/2018/wordml" xmlns:w16du="http://schemas.microsoft.com/office/word/2023/wordml/word16du" xmlns:w16sdtdh="http://schemas.microsoft.com/office/word/2020/wordml/sdtdatahash" xmlns:w16se="http://schemas.microsoft.com/office/word/2015/wordml/symex" xmlns:wpg="http://schemas.microsoft.com/office/word/2010/wordprocessingGroup" xmlns:wpi="http://schemas.microsoft.com/office/word/2010/wordprocessingInk" xmlns:wne="http://schemas.microsoft.com/office/word/2006/wordml" xmlns:wps="http://schemas.microsoft.com/office/word/2010/wordprocessingShape" mc:Ignorable="w14 w15 w16se w16cid w16 w16cex w16sdtdh wp14">
+<w:document xmlns:wpc="http://schemas.microsoft.com/office/word/2010/wordprocessingCanvas" xmlns:cx="http://schemas.microsoft.com/office/drawing/2014/chartex" xmlns:cx1="http://schemas.microsoft.com/office/drawing/2015/9/8/chartex" xmlns:cx2="http://schemas.microsoft.com/office/drawing/2015/10/21/chartex" xmlns:cx3="http://schemas.microsoft.com/office/drawing/2016/5/9/chartex" xmlns:cx4="http://schemas.microsoft.com/office/drawing/2016/5/10/chartex" xmlns:cx5="http://schemas.microsoft.com/office/drawing/2016/5/11/chartex" xmlns:cx6="http://schemas.microsoft.com/office/drawing/2016/5/12/chartex" xmlns:cx7="http://schemas.microsoft.com/office/drawing/2016/5/13/chartex" xmlns:cx8="http://schemas.microsoft.com/office/drawing/2016/5/14/chartex" xmlns:mc="http://schemas.openxmlformats.org/markup-compatibility/2006" xmlns:aink="http://schemas.microsoft.com/office/drawing/2016/ink" xmlns:am3d="http://schemas.microsoft.com/office/drawing/2017/model3d" xmlns:o="urn:schemas-microsoft-com:office:office" xmlns:oel="http://schemas.microsoft.com/office/2019/extlst" xmlns:r="http://schemas.openxmlformats.org/officeDocument/2006/relationships" xmlns:m="http://schemas.openxmlformats.org/officeDocument/2006/math" xmlns:v="urn:schemas-microsoft-com:vml" xmlns:wp14="http://schemas.microsoft.com/office/word/2010/wordprocessingDrawing" xmlns:wp="http://schemas.openxmlformats.org/drawingml/2006/wordprocessingDrawing" xmlns:w10="urn:schemas-microsoft-com:office:word" xmlns:w="http://schemas.openxmlformats.org/wordprocessingml/2006/main" xmlns:w14="http://schemas.microsoft.com/office/word/2010/wordml" xmlns:w15="http://schemas.microsoft.com/office/word/2012/wordml" xmlns:w16cex="http://schemas.microsoft.com/office/word/2018/wordml/cex" xmlns:w16cid="http://schemas.microsoft.com/office/word/2016/wordml/cid" xmlns:w16="http://schemas.microsoft.com/office/word/2018/wordml" xmlns:w16sdtdh="http://schemas.microsoft.com/office/word/2020/wordml/sdtdatahash" xmlns:w16se="http://schemas.microsoft.com/office/word/2015/wordml/symex" xmlns:wpg="http://schemas.microsoft.com/office/word/2010/wordprocessingGroup" xmlns:wpi="http://schemas.microsoft.com/office/word/2010/wordprocessingInk" xmlns:wne="http://schemas.microsoft.com/office/word/2006/wordml" xmlns:wps="http://schemas.microsoft.com/office/word/2010/wordprocessingShape" mc:Ignorable="w14 w15 w16se w16cid w16 w16cex w16sdtdh wp14">
   <w:body>
     <w:p>
       <w:r>
@@ -63,7 +63,7 @@
           </mc:Choice>
           <mc:Fallback>
             <w:pict>
-              <v:line w14:anchorId="5FF2C2FC" id="Line 2" o:spid="_x0000_s1026" style="position:absolute;z-index:2;visibility:visible;mso-wrap-style:square;mso-wrap-distance-left:0;mso-wrap-distance-top:0;mso-wrap-distance-right:0;mso-wrap-distance-bottom:0;mso-position-horizontal:absolute;mso-position-horizontal-relative:text;mso-position-vertical:absolute;mso-position-vertical-relative:text" from="-46.05pt,85.8pt" to="491.8pt,85.9pt" o:gfxdata="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" strokeweight="1.41mm"/>
+              <v:line w14:anchorId="0BC66C88" id="Line 2" o:spid="_x0000_s1026" style="position:absolute;z-index:2;visibility:visible;mso-wrap-style:square;mso-wrap-distance-left:0;mso-wrap-distance-top:0;mso-wrap-distance-right:0;mso-wrap-distance-bottom:0;mso-position-horizontal:absolute;mso-position-horizontal-relative:text;mso-position-vertical:absolute;mso-position-vertical-relative:text" from="-46.05pt,85.8pt" to="491.8pt,85.9pt" o:gfxdata="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" strokeweight="1.41mm"/>
             </w:pict>
           </mc:Fallback>
         </mc:AlternateContent>
@@ -2120,7 +2120,7 @@
 </file>
 
 <file path=word/numbering.xml><?xml version="1.0" encoding="utf-8"?>
-<w:numbering xmlns:wpc="http://schemas.microsoft.com/office/word/2010/wordprocessingCanvas" xmlns:cx="http://schemas.microsoft.com/office/drawing/2014/chartex" xmlns:cx1="http://schemas.microsoft.com/office/drawing/2015/9/8/chartex" xmlns:cx2="http://schemas.microsoft.com/office/drawing/2015/10/21/chartex" xmlns:cx3="http://schemas.microsoft.com/office/drawing/2016/5/9/chartex" xmlns:cx4="http://schemas.microsoft.com/office/drawing/2016/5/10/chartex" xmlns:cx5="http://schemas.microsoft.com/office/drawing/2016/5/11/chartex" xmlns:cx6="http://schemas.microsoft.com/office/drawing/2016/5/12/chartex" xmlns:cx7="http://schemas.microsoft.com/office/drawing/2016/5/13/chartex" xmlns:cx8="http://schemas.microsoft.com/office/drawing/2016/5/14/chartex" xmlns:mc="http://schemas.openxmlformats.org/markup-compatibility/2006" xmlns:aink="http://schemas.microsoft.com/office/drawing/2016/ink" xmlns:am3d="http://schemas.microsoft.com/office/drawing/2017/model3d" xmlns:o="urn:schemas-microsoft-com:office:office" xmlns:oel="http://schemas.microsoft.com/office/2019/extlst" xmlns:r="http://schemas.openxmlformats.org/officeDocument/2006/relationships" xmlns:m="http://schemas.openxmlformats.org/officeDocument/2006/math" xmlns:v="urn:schemas-microsoft-com:vml" xmlns:wp14="http://schemas.microsoft.com/office/word/2010/wordprocessingDrawing" xmlns:wp="http://schemas.openxmlformats.org/drawingml/2006/wordprocessingDrawing" xmlns:w10="urn:schemas-microsoft-com:office:word" xmlns:w="http://schemas.openxmlformats.org/wordprocessingml/2006/main" xmlns:w14="http://schemas.microsoft.com/office/word/2010/wordml" xmlns:w15="http://schemas.microsoft.com/office/word/2012/wordml" xmlns:w16cex="http://schemas.microsoft.com/office/word/2018/wordml/cex" xmlns:w16cid="http://schemas.microsoft.com/office/word/2016/wordml/cid" xmlns:w16="http://schemas.microsoft.com/office/word/2018/wordml" xmlns:w16du="http://schemas.microsoft.com/office/word/2023/wordml/word16du" xmlns:w16sdtdh="http://schemas.microsoft.com/office/word/2020/wordml/sdtdatahash" xmlns:w16se="http://schemas.microsoft.com/office/word/2015/wordml/symex" xmlns:wpg="http://schemas.microsoft.com/office/word/2010/wordprocessingGroup" xmlns:wpi="http://schemas.microsoft.com/office/word/2010/wordprocessingInk" xmlns:wne="http://schemas.microsoft.com/office/word/2006/wordml" xmlns:wps="http://schemas.microsoft.com/office/word/2010/wordprocessingShape" mc:Ignorable="w14 w15 w16se w16cid w16 w16cex w16sdtdh wp14">
+<w:numbering xmlns:wpc="http://schemas.microsoft.com/office/word/2010/wordprocessingCanvas" xmlns:cx="http://schemas.microsoft.com/office/drawing/2014/chartex" xmlns:cx1="http://schemas.microsoft.com/office/drawing/2015/9/8/chartex" xmlns:cx2="http://schemas.microsoft.com/office/drawing/2015/10/21/chartex" xmlns:cx3="http://schemas.microsoft.com/office/drawing/2016/5/9/chartex" xmlns:cx4="http://schemas.microsoft.com/office/drawing/2016/5/10/chartex" xmlns:cx5="http://schemas.microsoft.com/office/drawing/2016/5/11/chartex" xmlns:cx6="http://schemas.microsoft.com/office/drawing/2016/5/12/chartex" xmlns:cx7="http://schemas.microsoft.com/office/drawing/2016/5/13/chartex" xmlns:cx8="http://schemas.microsoft.com/office/drawing/2016/5/14/chartex" xmlns:mc="http://schemas.openxmlformats.org/markup-compatibility/2006" xmlns:aink="http://schemas.microsoft.com/office/drawing/2016/ink" xmlns:am3d="http://schemas.microsoft.com/office/drawing/2017/model3d" xmlns:o="urn:schemas-microsoft-com:office:office" xmlns:oel="http://schemas.microsoft.com/office/2019/extlst" xmlns:r="http://schemas.openxmlformats.org/officeDocument/2006/relationships" xmlns:m="http://schemas.openxmlformats.org/officeDocument/2006/math" xmlns:v="urn:schemas-microsoft-com:vml" xmlns:wp14="http://schemas.microsoft.com/office/word/2010/wordprocessingDrawing" xmlns:wp="http://schemas.openxmlformats.org/drawingml/2006/wordprocessingDrawing" xmlns:w10="urn:schemas-microsoft-com:office:word" xmlns:w="http://schemas.openxmlformats.org/wordprocessingml/2006/main" xmlns:w14="http://schemas.microsoft.com/office/word/2010/wordml" xmlns:w15="http://schemas.microsoft.com/office/word/2012/wordml" xmlns:w16cex="http://schemas.microsoft.com/office/word/2018/wordml/cex" xmlns:w16cid="http://schemas.microsoft.com/office/word/2016/wordml/cid" xmlns:w16="http://schemas.microsoft.com/office/word/2018/wordml" xmlns:w16sdtdh="http://schemas.microsoft.com/office/word/2020/wordml/sdtdatahash" xmlns:w16se="http://schemas.microsoft.com/office/word/2015/wordml/symex" xmlns:wpg="http://schemas.microsoft.com/office/word/2010/wordprocessingGroup" xmlns:wpi="http://schemas.microsoft.com/office/word/2010/wordprocessingInk" xmlns:wne="http://schemas.microsoft.com/office/word/2006/wordml" xmlns:wps="http://schemas.microsoft.com/office/word/2010/wordprocessingShape" mc:Ignorable="w14 w15 w16se w16cid w16 w16cex w16sdtdh wp14">
   <w:abstractNum w:abstractNumId="0" w15:restartNumberingAfterBreak="0">
     <w:nsid w:val="1521573B"/>
     <w:multiLevelType w:val="multilevel"/>

</xml_diff>